<commit_message>
Upload table of req with some adjustments
</commit_message>
<xml_diff>
--- a/docs/Tabla Req.docx
+++ b/docs/Tabla Req.docx
@@ -309,58 +309,75 @@
                 <w:szCs w:val="16"/>
                 <w:rtl w:val="0"/>
               </w:rPr>
-              <w:t xml:space="preserve">Req4:Visualize ladders and snakes</w:t>
-            </w:r>
-          </w:p>
-          <w:p>
-            <w:pPr>
-              <w:spacing w:before="240" w:lineRule="auto"/>
-              <w:rPr>
-                <w:sz w:val="16"/>
-                <w:szCs w:val="16"/>
-              </w:rPr>
-            </w:pPr>
-            <w:r>
-              <w:rPr>
-                <w:sz w:val="16"/>
-                <w:szCs w:val="16"/>
-                <w:rtl w:val="0"/>
-              </w:rPr>
-              <w:t xml:space="preserve">Req5:Create Game Counter</w:t>
-            </w:r>
-          </w:p>
-          <w:p>
-            <w:pPr>
-              <w:spacing w:before="240" w:lineRule="auto"/>
-              <w:rPr>
-                <w:sz w:val="16"/>
-                <w:szCs w:val="16"/>
-              </w:rPr>
-            </w:pPr>
-            <w:r>
-              <w:rPr>
-                <w:sz w:val="16"/>
-                <w:szCs w:val="16"/>
-                <w:rtl w:val="0"/>
-              </w:rPr>
-              <w:t xml:space="preserve">Req6: Calculate score</w:t>
-            </w:r>
-          </w:p>
-          <w:p>
-            <w:pPr>
-              <w:spacing w:before="240" w:lineRule="auto"/>
-              <w:rPr>
-                <w:sz w:val="16"/>
-                <w:szCs w:val="16"/>
-              </w:rPr>
-            </w:pPr>
-            <w:r>
-              <w:rPr>
-                <w:sz w:val="16"/>
-                <w:szCs w:val="16"/>
-                <w:rtl w:val="0"/>
-              </w:rPr>
-              <w:t xml:space="preserve">Req7: Create binary tree ranking top 3</w:t>
+              <w:t xml:space="preserve">Req4:Visualize ladders</w:t>
+            </w:r>
+          </w:p>
+          <w:p>
+            <w:pPr>
+              <w:spacing w:before="240" w:lineRule="auto"/>
+              <w:rPr>
+                <w:sz w:val="16"/>
+                <w:szCs w:val="16"/>
+              </w:rPr>
+            </w:pPr>
+            <w:r>
+              <w:rPr>
+                <w:sz w:val="16"/>
+                <w:szCs w:val="16"/>
+                <w:rtl w:val="0"/>
+              </w:rPr>
+              <w:t xml:space="preserve">Req5:Visualize snakes</w:t>
+            </w:r>
+          </w:p>
+          <w:p>
+            <w:pPr>
+              <w:spacing w:before="240" w:lineRule="auto"/>
+              <w:rPr>
+                <w:sz w:val="16"/>
+                <w:szCs w:val="16"/>
+              </w:rPr>
+            </w:pPr>
+            <w:r>
+              <w:rPr>
+                <w:sz w:val="16"/>
+                <w:szCs w:val="16"/>
+                <w:rtl w:val="0"/>
+              </w:rPr>
+              <w:t xml:space="preserve">Req6:Create Game Counter</w:t>
+            </w:r>
+          </w:p>
+          <w:p>
+            <w:pPr>
+              <w:spacing w:before="240" w:lineRule="auto"/>
+              <w:rPr>
+                <w:sz w:val="16"/>
+                <w:szCs w:val="16"/>
+              </w:rPr>
+            </w:pPr>
+            <w:r>
+              <w:rPr>
+                <w:sz w:val="16"/>
+                <w:szCs w:val="16"/>
+                <w:rtl w:val="0"/>
+              </w:rPr>
+              <w:t xml:space="preserve">Req7: Calculate score</w:t>
+            </w:r>
+          </w:p>
+          <w:p>
+            <w:pPr>
+              <w:spacing w:before="240" w:lineRule="auto"/>
+              <w:rPr>
+                <w:sz w:val="16"/>
+                <w:szCs w:val="16"/>
+              </w:rPr>
+            </w:pPr>
+            <w:r>
+              <w:rPr>
+                <w:sz w:val="16"/>
+                <w:szCs w:val="16"/>
+                <w:rtl w:val="0"/>
+              </w:rPr>
+              <w:t xml:space="preserve">Req8: Create binary tree ranking top 3</w:t>
             </w:r>
           </w:p>
           <w:p>
@@ -2832,7 +2849,7 @@
               <w:rPr>
                 <w:rtl w:val="0"/>
               </w:rPr>
-              <w:t xml:space="preserve">Rolls dice 1-6 and based on result the player moves that amount of spaces.</w:t>
+              <w:t xml:space="preserve">Rolls dice 1-6 and based on the result the player moves that amount of spaces.</w:t>
             </w:r>
           </w:p>
         </w:tc>
@@ -3188,7 +3205,7 @@
                 <w:szCs w:val="16"/>
                 <w:rtl w:val="0"/>
               </w:rPr>
-              <w:t xml:space="preserve">Req4:Visualize ladders and snakes</w:t>
+              <w:t xml:space="preserve">Req 4:Visualize ladders</w:t>
             </w:r>
             <w:r>
               <w:rPr>
@@ -3257,7 +3274,7 @@
               <w:rPr>
                 <w:rtl w:val="0"/>
               </w:rPr>
-              <w:t xml:space="preserve">Prints board with Snakes represented as S and ladders as E.</w:t>
+              <w:t xml:space="preserve">Prints board with ladders as E.</w:t>
             </w:r>
           </w:p>
         </w:tc>
@@ -3559,7 +3576,7 @@
               <w:rPr>
                 <w:rtl w:val="0"/>
               </w:rPr>
-              <w:t xml:space="preserve">Creates spaces on board in which the id is replaced with S or E and teleports the player to another S or E.</w:t>
+              <w:t xml:space="preserve">Creates spaces on board in which the id is replaced with E1 and teleports to another E1 that's connected to but only in an upward direction.</w:t>
             </w:r>
           </w:p>
         </w:tc>
@@ -3809,19 +3826,6 @@
       <w:pPr>
         <w:rPr/>
       </w:pPr>
-      <w:r>
-        <w:rPr>
-          <w:rtl w:val="0"/>
-        </w:rPr>
-      </w:r>
-    </w:p>
-    <w:p>
-      <w:pPr>
-        <w:rPr/>
-      </w:pPr>
-      <w:r>
-        <w:br w:type="page"/>
-      </w:r>
       <w:r>
         <w:rPr>
           <w:rtl w:val="0"/>
@@ -3938,7 +3942,7 @@
                 <w:szCs w:val="16"/>
                 <w:rtl w:val="0"/>
               </w:rPr>
-              <w:t xml:space="preserve">Req5:Create Game Counter</w:t>
+              <w:t xml:space="preserve">Req 5:Visualize snakes</w:t>
             </w:r>
             <w:r>
               <w:rPr>
@@ -4007,7 +4011,7 @@
               <w:rPr>
                 <w:rtl w:val="0"/>
               </w:rPr>
-              <w:t xml:space="preserve">Creates counter that ticks down every second and reduces final score depending on value.</w:t>
+              <w:t xml:space="preserve">Prints board with Snakes represented as S.</w:t>
             </w:r>
           </w:p>
         </w:tc>
@@ -4198,7 +4202,6 @@
               <w:rPr>
                 <w:rtl w:val="0"/>
               </w:rPr>
-              <w:t xml:space="preserve">counter</w:t>
             </w:r>
           </w:p>
         </w:tc>
@@ -4223,7 +4226,6 @@
               <w:rPr>
                 <w:rtl w:val="0"/>
               </w:rPr>
-              <w:t xml:space="preserve">int</w:t>
             </w:r>
           </w:p>
         </w:tc>
@@ -4311,7 +4313,7 @@
               <w:rPr>
                 <w:rtl w:val="0"/>
               </w:rPr>
-              <w:t xml:space="preserve">Shows counter that gradually lowers every second.</w:t>
+              <w:t xml:space="preserve">Creates spaces on board in which the id is replaced with S1 which teleports player to another S1 which it is connected to and only moves character in a downward direction.</w:t>
             </w:r>
           </w:p>
         </w:tc>
@@ -4502,7 +4504,7 @@
               <w:rPr>
                 <w:rtl w:val="0"/>
               </w:rPr>
-              <w:t xml:space="preserve">counter</w:t>
+              <w:t xml:space="preserve">board</w:t>
             </w:r>
           </w:p>
         </w:tc>
@@ -4527,7 +4529,7 @@
               <w:rPr>
                 <w:rtl w:val="0"/>
               </w:rPr>
-              <w:t xml:space="preserve">int</w:t>
+              <w:t xml:space="preserve">String</w:t>
             </w:r>
           </w:p>
         </w:tc>
@@ -4557,6 +4559,29 @@
         </w:tc>
       </w:tr>
     </w:tbl>
+    <w:p>
+      <w:pPr>
+        <w:rPr/>
+      </w:pPr>
+      <w:r>
+        <w:br w:type="page"/>
+      </w:r>
+      <w:r>
+        <w:rPr>
+          <w:rtl w:val="0"/>
+        </w:rPr>
+      </w:r>
+    </w:p>
+    <w:p>
+      <w:pPr>
+        <w:rPr/>
+      </w:pPr>
+      <w:r>
+        <w:rPr>
+          <w:rtl w:val="0"/>
+        </w:rPr>
+      </w:r>
+    </w:p>
     <w:p>
       <w:pPr>
         <w:rPr/>
@@ -4667,7 +4692,7 @@
                 <w:szCs w:val="16"/>
                 <w:rtl w:val="0"/>
               </w:rPr>
-              <w:t xml:space="preserve">Req6: Calculate score</w:t>
+              <w:t xml:space="preserve">Req 6:Create Game Counter</w:t>
             </w:r>
             <w:r>
               <w:rPr>
@@ -4736,7 +4761,7 @@
               <w:rPr>
                 <w:rtl w:val="0"/>
               </w:rPr>
-              <w:t xml:space="preserve">Calculates score after the player wins the game.</w:t>
+              <w:t xml:space="preserve">Creates a counter that ticks down every second and reduces the final score depending on value.</w:t>
             </w:r>
           </w:p>
         </w:tc>
@@ -4927,7 +4952,7 @@
               <w:rPr>
                 <w:rtl w:val="0"/>
               </w:rPr>
-              <w:t xml:space="preserve">Player</w:t>
+              <w:t xml:space="preserve">counter</w:t>
             </w:r>
           </w:p>
         </w:tc>
@@ -4977,7 +5002,6 @@
               <w:rPr>
                 <w:rtl w:val="0"/>
               </w:rPr>
-              <w:t xml:space="preserve">Id of first player that reaches the end</w:t>
             </w:r>
           </w:p>
         </w:tc>
@@ -5041,7 +5065,7 @@
               <w:rPr>
                 <w:rtl w:val="0"/>
               </w:rPr>
-              <w:t xml:space="preserve">Calculates score based on record time and reduces score if it lasts more than 10min.</w:t>
+              <w:t xml:space="preserve">Shows a counter that gradually lowers every second.</w:t>
             </w:r>
           </w:p>
         </w:tc>
@@ -5232,7 +5256,7 @@
               <w:rPr>
                 <w:rtl w:val="0"/>
               </w:rPr>
-              <w:t xml:space="preserve">score</w:t>
+              <w:t xml:space="preserve">counter</w:t>
             </w:r>
           </w:p>
         </w:tc>
@@ -5282,22 +5306,11 @@
               <w:rPr>
                 <w:rtl w:val="0"/>
               </w:rPr>
-              <w:t xml:space="preserve">Shows score to the player that wins and saves it.</w:t>
             </w:r>
           </w:p>
         </w:tc>
       </w:tr>
     </w:tbl>
-    <w:p>
-      <w:pPr>
-        <w:rPr/>
-      </w:pPr>
-      <w:r>
-        <w:rPr>
-          <w:rtl w:val="0"/>
-        </w:rPr>
-      </w:r>
-    </w:p>
     <w:p>
       <w:pPr>
         <w:rPr/>
@@ -5408,7 +5421,748 @@
                 <w:szCs w:val="16"/>
                 <w:rtl w:val="0"/>
               </w:rPr>
-              <w:t xml:space="preserve">Req 7: Create binary tree ranking top </w:t>
+              <w:t xml:space="preserve">Req 7: Calculate score</w:t>
+            </w:r>
+            <w:r>
+              <w:rPr>
+                <w:rtl w:val="0"/>
+              </w:rPr>
+            </w:r>
+          </w:p>
+        </w:tc>
+      </w:tr>
+      <w:tr>
+        <w:trPr>
+          <w:cantSplit w:val="0"/>
+          <w:trHeight w:val="420" w:hRule="atLeast"/>
+          <w:tblHeader w:val="0"/>
+        </w:trPr>
+        <w:tc>
+          <w:tcPr>
+            <w:shd w:fill="auto" w:val="clear"/>
+            <w:tcMar>
+              <w:top w:w="100.0" w:type="dxa"/>
+              <w:left w:w="100.0" w:type="dxa"/>
+              <w:bottom w:w="100.0" w:type="dxa"/>
+              <w:right w:w="100.0" w:type="dxa"/>
+            </w:tcMar>
+            <w:vAlign w:val="top"/>
+          </w:tcPr>
+          <w:p>
+            <w:pPr>
+              <w:spacing w:before="240" w:lineRule="auto"/>
+              <w:rPr/>
+            </w:pPr>
+            <w:r>
+              <w:rPr>
+                <w:sz w:val="16"/>
+                <w:szCs w:val="16"/>
+                <w:rtl w:val="0"/>
+              </w:rPr>
+              <w:t xml:space="preserve">RESUMEN</w:t>
+            </w:r>
+            <w:r>
+              <w:rPr>
+                <w:rtl w:val="0"/>
+              </w:rPr>
+            </w:r>
+          </w:p>
+        </w:tc>
+        <w:tc>
+          <w:tcPr>
+            <w:gridSpan w:val="3"/>
+            <w:shd w:fill="auto" w:val="clear"/>
+            <w:tcMar>
+              <w:top w:w="100.0" w:type="dxa"/>
+              <w:left w:w="100.0" w:type="dxa"/>
+              <w:bottom w:w="100.0" w:type="dxa"/>
+              <w:right w:w="100.0" w:type="dxa"/>
+            </w:tcMar>
+            <w:vAlign w:val="top"/>
+          </w:tcPr>
+          <w:p>
+            <w:pPr>
+              <w:widowControl w:val="0"/>
+              <w:spacing w:line="240" w:lineRule="auto"/>
+              <w:rPr/>
+            </w:pPr>
+            <w:r>
+              <w:rPr>
+                <w:rtl w:val="0"/>
+              </w:rPr>
+              <w:t xml:space="preserve">Calculates score after the player wins the game.</w:t>
+            </w:r>
+          </w:p>
+        </w:tc>
+      </w:tr>
+      <w:tr>
+        <w:trPr>
+          <w:cantSplit w:val="0"/>
+          <w:trHeight w:val="360" w:hRule="atLeast"/>
+          <w:tblHeader w:val="0"/>
+        </w:trPr>
+        <w:tc>
+          <w:tcPr>
+            <w:vMerge w:val="restart"/>
+            <w:shd w:fill="auto" w:val="clear"/>
+            <w:tcMar>
+              <w:top w:w="100.0" w:type="dxa"/>
+              <w:left w:w="100.0" w:type="dxa"/>
+              <w:bottom w:w="100.0" w:type="dxa"/>
+              <w:right w:w="100.0" w:type="dxa"/>
+            </w:tcMar>
+            <w:vAlign w:val="top"/>
+          </w:tcPr>
+          <w:p>
+            <w:pPr>
+              <w:spacing w:before="240" w:lineRule="auto"/>
+              <w:rPr/>
+            </w:pPr>
+            <w:r>
+              <w:rPr>
+                <w:sz w:val="16"/>
+                <w:szCs w:val="16"/>
+                <w:rtl w:val="0"/>
+              </w:rPr>
+              <w:t xml:space="preserve">ENTRADAS</w:t>
+            </w:r>
+            <w:r>
+              <w:rPr>
+                <w:rtl w:val="0"/>
+              </w:rPr>
+            </w:r>
+          </w:p>
+        </w:tc>
+        <w:tc>
+          <w:tcPr>
+            <w:shd w:fill="auto" w:val="clear"/>
+            <w:tcMar>
+              <w:top w:w="100.0" w:type="dxa"/>
+              <w:left w:w="100.0" w:type="dxa"/>
+              <w:bottom w:w="100.0" w:type="dxa"/>
+              <w:right w:w="100.0" w:type="dxa"/>
+            </w:tcMar>
+            <w:vAlign w:val="top"/>
+          </w:tcPr>
+          <w:p>
+            <w:pPr>
+              <w:spacing w:before="240" w:lineRule="auto"/>
+              <w:rPr/>
+            </w:pPr>
+            <w:r>
+              <w:rPr>
+                <w:sz w:val="18"/>
+                <w:szCs w:val="18"/>
+                <w:rtl w:val="0"/>
+              </w:rPr>
+              <w:t xml:space="preserve">Nombre de entrada</w:t>
+            </w:r>
+            <w:r>
+              <w:rPr>
+                <w:rtl w:val="0"/>
+              </w:rPr>
+            </w:r>
+          </w:p>
+        </w:tc>
+        <w:tc>
+          <w:tcPr>
+            <w:shd w:fill="auto" w:val="clear"/>
+            <w:tcMar>
+              <w:top w:w="100.0" w:type="dxa"/>
+              <w:left w:w="100.0" w:type="dxa"/>
+              <w:bottom w:w="100.0" w:type="dxa"/>
+              <w:right w:w="100.0" w:type="dxa"/>
+            </w:tcMar>
+            <w:vAlign w:val="top"/>
+          </w:tcPr>
+          <w:p>
+            <w:pPr>
+              <w:spacing w:before="240" w:lineRule="auto"/>
+              <w:rPr/>
+            </w:pPr>
+            <w:r>
+              <w:rPr>
+                <w:sz w:val="18"/>
+                <w:szCs w:val="18"/>
+                <w:rtl w:val="0"/>
+              </w:rPr>
+              <w:t xml:space="preserve">Tipo de dato</w:t>
+            </w:r>
+            <w:r>
+              <w:rPr>
+                <w:rtl w:val="0"/>
+              </w:rPr>
+            </w:r>
+          </w:p>
+        </w:tc>
+        <w:tc>
+          <w:tcPr>
+            <w:shd w:fill="auto" w:val="clear"/>
+            <w:tcMar>
+              <w:top w:w="100.0" w:type="dxa"/>
+              <w:left w:w="100.0" w:type="dxa"/>
+              <w:bottom w:w="100.0" w:type="dxa"/>
+              <w:right w:w="100.0" w:type="dxa"/>
+            </w:tcMar>
+            <w:vAlign w:val="top"/>
+          </w:tcPr>
+          <w:p>
+            <w:pPr>
+              <w:spacing w:before="240" w:lineRule="auto"/>
+              <w:rPr/>
+            </w:pPr>
+            <w:r>
+              <w:rPr>
+                <w:sz w:val="18"/>
+                <w:szCs w:val="18"/>
+                <w:rtl w:val="0"/>
+              </w:rPr>
+              <w:t xml:space="preserve">Condición de selección o repetición</w:t>
+            </w:r>
+            <w:r>
+              <w:rPr>
+                <w:rtl w:val="0"/>
+              </w:rPr>
+            </w:r>
+          </w:p>
+        </w:tc>
+      </w:tr>
+      <w:tr>
+        <w:trPr>
+          <w:cantSplit w:val="0"/>
+          <w:trHeight w:val="360" w:hRule="atLeast"/>
+          <w:tblHeader w:val="0"/>
+        </w:trPr>
+        <w:tc>
+          <w:tcPr>
+            <w:vMerge w:val="continue"/>
+            <w:shd w:fill="auto" w:val="clear"/>
+            <w:tcMar>
+              <w:top w:w="100.0" w:type="dxa"/>
+              <w:left w:w="100.0" w:type="dxa"/>
+              <w:bottom w:w="100.0" w:type="dxa"/>
+              <w:right w:w="100.0" w:type="dxa"/>
+            </w:tcMar>
+            <w:vAlign w:val="top"/>
+          </w:tcPr>
+          <w:p>
+            <w:pPr>
+              <w:spacing w:line="240" w:lineRule="auto"/>
+              <w:rPr>
+                <w:sz w:val="16"/>
+                <w:szCs w:val="16"/>
+              </w:rPr>
+            </w:pPr>
+            <w:r>
+              <w:rPr>
+                <w:rtl w:val="0"/>
+              </w:rPr>
+            </w:r>
+          </w:p>
+        </w:tc>
+        <w:tc>
+          <w:tcPr>
+            <w:shd w:fill="auto" w:val="clear"/>
+            <w:tcMar>
+              <w:top w:w="100.0" w:type="dxa"/>
+              <w:left w:w="100.0" w:type="dxa"/>
+              <w:bottom w:w="100.0" w:type="dxa"/>
+              <w:right w:w="100.0" w:type="dxa"/>
+            </w:tcMar>
+            <w:vAlign w:val="top"/>
+          </w:tcPr>
+          <w:p>
+            <w:pPr>
+              <w:widowControl w:val="0"/>
+              <w:spacing w:line="240" w:lineRule="auto"/>
+              <w:rPr/>
+            </w:pPr>
+            <w:r>
+              <w:rPr>
+                <w:rtl w:val="0"/>
+              </w:rPr>
+              <w:t xml:space="preserve">Player</w:t>
+            </w:r>
+          </w:p>
+        </w:tc>
+        <w:tc>
+          <w:tcPr>
+            <w:shd w:fill="auto" w:val="clear"/>
+            <w:tcMar>
+              <w:top w:w="100.0" w:type="dxa"/>
+              <w:left w:w="100.0" w:type="dxa"/>
+              <w:bottom w:w="100.0" w:type="dxa"/>
+              <w:right w:w="100.0" w:type="dxa"/>
+            </w:tcMar>
+            <w:vAlign w:val="top"/>
+          </w:tcPr>
+          <w:p>
+            <w:pPr>
+              <w:widowControl w:val="0"/>
+              <w:spacing w:line="240" w:lineRule="auto"/>
+              <w:rPr/>
+            </w:pPr>
+            <w:r>
+              <w:rPr>
+                <w:rtl w:val="0"/>
+              </w:rPr>
+              <w:t xml:space="preserve">int</w:t>
+            </w:r>
+          </w:p>
+        </w:tc>
+        <w:tc>
+          <w:tcPr>
+            <w:shd w:fill="auto" w:val="clear"/>
+            <w:tcMar>
+              <w:top w:w="100.0" w:type="dxa"/>
+              <w:left w:w="100.0" w:type="dxa"/>
+              <w:bottom w:w="100.0" w:type="dxa"/>
+              <w:right w:w="100.0" w:type="dxa"/>
+            </w:tcMar>
+            <w:vAlign w:val="top"/>
+          </w:tcPr>
+          <w:p>
+            <w:pPr>
+              <w:widowControl w:val="0"/>
+              <w:spacing w:line="240" w:lineRule="auto"/>
+              <w:rPr/>
+            </w:pPr>
+            <w:r>
+              <w:rPr>
+                <w:rtl w:val="0"/>
+              </w:rPr>
+              <w:t xml:space="preserve">Id of first player that reaches the end</w:t>
+            </w:r>
+          </w:p>
+        </w:tc>
+      </w:tr>
+      <w:tr>
+        <w:trPr>
+          <w:cantSplit w:val="0"/>
+          <w:trHeight w:val="420" w:hRule="atLeast"/>
+          <w:tblHeader w:val="0"/>
+        </w:trPr>
+        <w:tc>
+          <w:tcPr>
+            <w:shd w:fill="auto" w:val="clear"/>
+            <w:tcMar>
+              <w:top w:w="100.0" w:type="dxa"/>
+              <w:left w:w="100.0" w:type="dxa"/>
+              <w:bottom w:w="100.0" w:type="dxa"/>
+              <w:right w:w="100.0" w:type="dxa"/>
+            </w:tcMar>
+            <w:vAlign w:val="top"/>
+          </w:tcPr>
+          <w:p>
+            <w:pPr>
+              <w:spacing w:before="240" w:lineRule="auto"/>
+              <w:rPr/>
+            </w:pPr>
+            <w:r>
+              <w:rPr>
+                <w:sz w:val="16"/>
+                <w:szCs w:val="16"/>
+                <w:rtl w:val="0"/>
+              </w:rPr>
+              <w:t xml:space="preserve">RESULTADO O POSTCONDICIÓN</w:t>
+            </w:r>
+            <w:r>
+              <w:rPr>
+                <w:rtl w:val="0"/>
+              </w:rPr>
+            </w:r>
+          </w:p>
+        </w:tc>
+        <w:tc>
+          <w:tcPr>
+            <w:gridSpan w:val="3"/>
+            <w:shd w:fill="auto" w:val="clear"/>
+            <w:tcMar>
+              <w:top w:w="100.0" w:type="dxa"/>
+              <w:left w:w="100.0" w:type="dxa"/>
+              <w:bottom w:w="100.0" w:type="dxa"/>
+              <w:right w:w="100.0" w:type="dxa"/>
+            </w:tcMar>
+            <w:vAlign w:val="top"/>
+          </w:tcPr>
+          <w:p>
+            <w:pPr>
+              <w:widowControl w:val="0"/>
+              <w:spacing w:line="240" w:lineRule="auto"/>
+              <w:rPr/>
+            </w:pPr>
+            <w:r>
+              <w:rPr>
+                <w:rtl w:val="0"/>
+              </w:rPr>
+              <w:t xml:space="preserve">Calculates score based on record time and reduces score if it lasts more than 10min.</w:t>
+            </w:r>
+          </w:p>
+        </w:tc>
+      </w:tr>
+      <w:tr>
+        <w:trPr>
+          <w:cantSplit w:val="0"/>
+          <w:trHeight w:val="360" w:hRule="atLeast"/>
+          <w:tblHeader w:val="0"/>
+        </w:trPr>
+        <w:tc>
+          <w:tcPr>
+            <w:vMerge w:val="restart"/>
+            <w:shd w:fill="auto" w:val="clear"/>
+            <w:tcMar>
+              <w:top w:w="100.0" w:type="dxa"/>
+              <w:left w:w="100.0" w:type="dxa"/>
+              <w:bottom w:w="100.0" w:type="dxa"/>
+              <w:right w:w="100.0" w:type="dxa"/>
+            </w:tcMar>
+            <w:vAlign w:val="top"/>
+          </w:tcPr>
+          <w:p>
+            <w:pPr>
+              <w:spacing w:before="240" w:lineRule="auto"/>
+              <w:rPr/>
+            </w:pPr>
+            <w:r>
+              <w:rPr>
+                <w:sz w:val="16"/>
+                <w:szCs w:val="16"/>
+                <w:rtl w:val="0"/>
+              </w:rPr>
+              <w:t xml:space="preserve">SALIDAS</w:t>
+            </w:r>
+            <w:r>
+              <w:rPr>
+                <w:rtl w:val="0"/>
+              </w:rPr>
+            </w:r>
+          </w:p>
+        </w:tc>
+        <w:tc>
+          <w:tcPr>
+            <w:shd w:fill="auto" w:val="clear"/>
+            <w:tcMar>
+              <w:top w:w="100.0" w:type="dxa"/>
+              <w:left w:w="100.0" w:type="dxa"/>
+              <w:bottom w:w="100.0" w:type="dxa"/>
+              <w:right w:w="100.0" w:type="dxa"/>
+            </w:tcMar>
+            <w:vAlign w:val="top"/>
+          </w:tcPr>
+          <w:p>
+            <w:pPr>
+              <w:spacing w:before="240" w:lineRule="auto"/>
+              <w:rPr/>
+            </w:pPr>
+            <w:r>
+              <w:rPr>
+                <w:sz w:val="18"/>
+                <w:szCs w:val="18"/>
+                <w:rtl w:val="0"/>
+              </w:rPr>
+              <w:t xml:space="preserve">Nombre de salida</w:t>
+            </w:r>
+            <w:r>
+              <w:rPr>
+                <w:rtl w:val="0"/>
+              </w:rPr>
+            </w:r>
+          </w:p>
+        </w:tc>
+        <w:tc>
+          <w:tcPr>
+            <w:shd w:fill="auto" w:val="clear"/>
+            <w:tcMar>
+              <w:top w:w="100.0" w:type="dxa"/>
+              <w:left w:w="100.0" w:type="dxa"/>
+              <w:bottom w:w="100.0" w:type="dxa"/>
+              <w:right w:w="100.0" w:type="dxa"/>
+            </w:tcMar>
+            <w:vAlign w:val="top"/>
+          </w:tcPr>
+          <w:p>
+            <w:pPr>
+              <w:spacing w:before="240" w:lineRule="auto"/>
+              <w:rPr/>
+            </w:pPr>
+            <w:r>
+              <w:rPr>
+                <w:sz w:val="18"/>
+                <w:szCs w:val="18"/>
+                <w:rtl w:val="0"/>
+              </w:rPr>
+              <w:t xml:space="preserve">Tipo de dato</w:t>
+            </w:r>
+            <w:r>
+              <w:rPr>
+                <w:rtl w:val="0"/>
+              </w:rPr>
+            </w:r>
+          </w:p>
+        </w:tc>
+        <w:tc>
+          <w:tcPr>
+            <w:shd w:fill="auto" w:val="clear"/>
+            <w:tcMar>
+              <w:top w:w="100.0" w:type="dxa"/>
+              <w:left w:w="100.0" w:type="dxa"/>
+              <w:bottom w:w="100.0" w:type="dxa"/>
+              <w:right w:w="100.0" w:type="dxa"/>
+            </w:tcMar>
+            <w:vAlign w:val="top"/>
+          </w:tcPr>
+          <w:p>
+            <w:pPr>
+              <w:spacing w:before="240" w:lineRule="auto"/>
+              <w:rPr/>
+            </w:pPr>
+            <w:r>
+              <w:rPr>
+                <w:sz w:val="18"/>
+                <w:szCs w:val="18"/>
+                <w:rtl w:val="0"/>
+              </w:rPr>
+              <w:t xml:space="preserve">Condición de selección o repetición</w:t>
+            </w:r>
+            <w:r>
+              <w:rPr>
+                <w:rtl w:val="0"/>
+              </w:rPr>
+            </w:r>
+          </w:p>
+        </w:tc>
+      </w:tr>
+      <w:tr>
+        <w:trPr>
+          <w:cantSplit w:val="0"/>
+          <w:trHeight w:val="360" w:hRule="atLeast"/>
+          <w:tblHeader w:val="0"/>
+        </w:trPr>
+        <w:tc>
+          <w:tcPr>
+            <w:vMerge w:val="continue"/>
+            <w:shd w:fill="auto" w:val="clear"/>
+            <w:tcMar>
+              <w:top w:w="100.0" w:type="dxa"/>
+              <w:left w:w="100.0" w:type="dxa"/>
+              <w:bottom w:w="100.0" w:type="dxa"/>
+              <w:right w:w="100.0" w:type="dxa"/>
+            </w:tcMar>
+            <w:vAlign w:val="top"/>
+          </w:tcPr>
+          <w:p>
+            <w:pPr>
+              <w:spacing w:line="240" w:lineRule="auto"/>
+              <w:rPr>
+                <w:sz w:val="16"/>
+                <w:szCs w:val="16"/>
+              </w:rPr>
+            </w:pPr>
+            <w:r>
+              <w:rPr>
+                <w:rtl w:val="0"/>
+              </w:rPr>
+            </w:r>
+          </w:p>
+        </w:tc>
+        <w:tc>
+          <w:tcPr>
+            <w:shd w:fill="auto" w:val="clear"/>
+            <w:tcMar>
+              <w:top w:w="100.0" w:type="dxa"/>
+              <w:left w:w="100.0" w:type="dxa"/>
+              <w:bottom w:w="100.0" w:type="dxa"/>
+              <w:right w:w="100.0" w:type="dxa"/>
+            </w:tcMar>
+            <w:vAlign w:val="top"/>
+          </w:tcPr>
+          <w:p>
+            <w:pPr>
+              <w:widowControl w:val="0"/>
+              <w:spacing w:line="240" w:lineRule="auto"/>
+              <w:rPr/>
+            </w:pPr>
+            <w:r>
+              <w:rPr>
+                <w:rtl w:val="0"/>
+              </w:rPr>
+              <w:t xml:space="preserve">score</w:t>
+            </w:r>
+          </w:p>
+        </w:tc>
+        <w:tc>
+          <w:tcPr>
+            <w:shd w:fill="auto" w:val="clear"/>
+            <w:tcMar>
+              <w:top w:w="100.0" w:type="dxa"/>
+              <w:left w:w="100.0" w:type="dxa"/>
+              <w:bottom w:w="100.0" w:type="dxa"/>
+              <w:right w:w="100.0" w:type="dxa"/>
+            </w:tcMar>
+            <w:vAlign w:val="top"/>
+          </w:tcPr>
+          <w:p>
+            <w:pPr>
+              <w:widowControl w:val="0"/>
+              <w:spacing w:line="240" w:lineRule="auto"/>
+              <w:rPr/>
+            </w:pPr>
+            <w:r>
+              <w:rPr>
+                <w:rtl w:val="0"/>
+              </w:rPr>
+              <w:t xml:space="preserve">int</w:t>
+            </w:r>
+          </w:p>
+        </w:tc>
+        <w:tc>
+          <w:tcPr>
+            <w:shd w:fill="auto" w:val="clear"/>
+            <w:tcMar>
+              <w:top w:w="100.0" w:type="dxa"/>
+              <w:left w:w="100.0" w:type="dxa"/>
+              <w:bottom w:w="100.0" w:type="dxa"/>
+              <w:right w:w="100.0" w:type="dxa"/>
+            </w:tcMar>
+            <w:vAlign w:val="top"/>
+          </w:tcPr>
+          <w:p>
+            <w:pPr>
+              <w:widowControl w:val="0"/>
+              <w:spacing w:line="240" w:lineRule="auto"/>
+              <w:rPr/>
+            </w:pPr>
+            <w:r>
+              <w:rPr>
+                <w:rtl w:val="0"/>
+              </w:rPr>
+              <w:t xml:space="preserve">Shows score to the player that wins and saves it.</w:t>
+            </w:r>
+          </w:p>
+        </w:tc>
+      </w:tr>
+    </w:tbl>
+    <w:p>
+      <w:pPr>
+        <w:rPr/>
+      </w:pPr>
+      <w:r>
+        <w:rPr>
+          <w:rtl w:val="0"/>
+        </w:rPr>
+      </w:r>
+    </w:p>
+    <w:p>
+      <w:pPr>
+        <w:rPr/>
+      </w:pPr>
+      <w:r>
+        <w:rPr>
+          <w:rtl w:val="0"/>
+        </w:rPr>
+      </w:r>
+    </w:p>
+    <w:p>
+      <w:pPr>
+        <w:rPr/>
+      </w:pPr>
+      <w:r>
+        <w:rPr>
+          <w:rtl w:val="0"/>
+        </w:rPr>
+      </w:r>
+    </w:p>
+    <w:tbl>
+      <w:tblPr>
+        <w:tblStyle w:val="Table9"/>
+        <w:tblW w:w="9360.0" w:type="dxa"/>
+        <w:jc w:val="left"/>
+        <w:tblBorders>
+          <w:top w:color="000000" w:space="0" w:sz="8" w:val="single"/>
+          <w:left w:color="000000" w:space="0" w:sz="8" w:val="single"/>
+          <w:bottom w:color="000000" w:space="0" w:sz="8" w:val="single"/>
+          <w:right w:color="000000" w:space="0" w:sz="8" w:val="single"/>
+          <w:insideH w:color="000000" w:space="0" w:sz="8" w:val="single"/>
+          <w:insideV w:color="000000" w:space="0" w:sz="8" w:val="single"/>
+        </w:tblBorders>
+        <w:tblLayout w:type="fixed"/>
+        <w:tblLook w:val="0600"/>
+      </w:tblPr>
+      <w:tblGrid>
+        <w:gridCol w:w="4680"/>
+        <w:gridCol w:w="1560"/>
+        <w:gridCol w:w="1560"/>
+        <w:gridCol w:w="1560"/>
+        <w:tblGridChange w:id="0">
+          <w:tblGrid>
+            <w:gridCol w:w="4680"/>
+            <w:gridCol w:w="1560"/>
+            <w:gridCol w:w="1560"/>
+            <w:gridCol w:w="1560"/>
+          </w:tblGrid>
+        </w:tblGridChange>
+      </w:tblGrid>
+      <w:tr>
+        <w:trPr>
+          <w:cantSplit w:val="0"/>
+          <w:trHeight w:val="420" w:hRule="atLeast"/>
+          <w:tblHeader w:val="0"/>
+        </w:trPr>
+        <w:tc>
+          <w:tcPr>
+            <w:shd w:fill="auto" w:val="clear"/>
+            <w:tcMar>
+              <w:top w:w="100.0" w:type="dxa"/>
+              <w:left w:w="100.0" w:type="dxa"/>
+              <w:bottom w:w="100.0" w:type="dxa"/>
+              <w:right w:w="100.0" w:type="dxa"/>
+            </w:tcMar>
+            <w:vAlign w:val="top"/>
+          </w:tcPr>
+          <w:p>
+            <w:pPr>
+              <w:spacing w:before="240" w:lineRule="auto"/>
+              <w:rPr/>
+            </w:pPr>
+            <w:r>
+              <w:rPr>
+                <w:sz w:val="16"/>
+                <w:szCs w:val="16"/>
+                <w:rtl w:val="0"/>
+              </w:rPr>
+              <w:t xml:space="preserve">NOMBRE O IDENTIFICADOR</w:t>
+            </w:r>
+            <w:r>
+              <w:rPr>
+                <w:rtl w:val="0"/>
+              </w:rPr>
+            </w:r>
+          </w:p>
+        </w:tc>
+        <w:tc>
+          <w:tcPr>
+            <w:gridSpan w:val="3"/>
+            <w:shd w:fill="auto" w:val="clear"/>
+            <w:tcMar>
+              <w:top w:w="100.0" w:type="dxa"/>
+              <w:left w:w="100.0" w:type="dxa"/>
+              <w:bottom w:w="100.0" w:type="dxa"/>
+              <w:right w:w="100.0" w:type="dxa"/>
+            </w:tcMar>
+            <w:vAlign w:val="top"/>
+          </w:tcPr>
+          <w:p>
+            <w:pPr>
+              <w:spacing w:before="240" w:lineRule="auto"/>
+              <w:rPr/>
+            </w:pPr>
+            <w:r>
+              <w:rPr>
+                <w:sz w:val="16"/>
+                <w:szCs w:val="16"/>
+                <w:rtl w:val="0"/>
+              </w:rPr>
+              <w:t xml:space="preserve">Req 8: Create binary tree ranking top </w:t>
             </w:r>
             <w:r>
               <w:rPr>
@@ -6442,6 +7196,19 @@
       </w:tblCellMar>
     </w:tblPr>
   </w:style>
+  <w:style w:type="table" w:styleId="Table9">
+    <w:basedOn w:val="TableNormal"/>
+    <w:tblPr>
+      <w:tblStyleRowBandSize w:val="1"/>
+      <w:tblStyleColBandSize w:val="1"/>
+      <w:tblCellMar>
+        <w:top w:w="100.0" w:type="dxa"/>
+        <w:left w:w="100.0" w:type="dxa"/>
+        <w:bottom w:w="100.0" w:type="dxa"/>
+        <w:right w:w="100.0" w:type="dxa"/>
+      </w:tblCellMar>
+    </w:tblPr>
+  </w:style>
 </w:styles>
 </file>
 

</xml_diff>